<commit_message>
Terminada y revisada el capitulo Introduccion
</commit_message>
<xml_diff>
--- a/documentos/Referencias bibliográficas.docx
+++ b/documentos/Referencias bibliográficas.docx
@@ -82,6 +82,11 @@
           <w:ilvl w:val="0"/>
           <w:numId w:val="1"/>
         </w:numPr>
+        <w:rPr>
+          <w:rStyle w:val="Hipervnculo"/>
+          <w:color w:val="auto"/>
+          <w:u w:val="none"/>
+        </w:rPr>
       </w:pPr>
       <w:hyperlink r:id="rId9" w:history="1">
         <w:r>
@@ -99,6 +104,32 @@
           <w:ilvl w:val="0"/>
           <w:numId w:val="1"/>
         </w:numPr>
+        <w:rPr>
+          <w:rStyle w:val="Hipervnculo"/>
+        </w:rPr>
+      </w:pPr>
+      <w:r>
+        <w:rPr>
+          <w:rStyle w:val="Hipervnculo"/>
+        </w:rPr>
+        <w:t>https://ww</w:t>
+      </w:r>
+      <w:bookmarkStart w:id="0" w:name="_GoBack"/>
+      <w:bookmarkEnd w:id="0"/>
+      <w:r>
+        <w:rPr>
+          <w:rStyle w:val="Hipervnculo"/>
+        </w:rPr>
+        <w:t>w.w3.org/TR/NOTE-datetime</w:t>
+      </w:r>
+    </w:p>
+    <w:p>
+      <w:pPr>
+        <w:pStyle w:val="Prrafodelista"/>
+        <w:numPr>
+          <w:ilvl w:val="0"/>
+          <w:numId w:val="1"/>
+        </w:numPr>
       </w:pPr>
       <w:hyperlink r:id="rId10" w:history="1">
         <w:r>
@@ -134,8 +165,6 @@
           <w:numId w:val="1"/>
         </w:numPr>
       </w:pPr>
-      <w:bookmarkStart w:id="0" w:name="_GoBack"/>
-      <w:bookmarkEnd w:id="0"/>
     </w:p>
     <w:sectPr>
       <w:pgSz w:w="11906" w:h="16838"/>

</xml_diff>